<commit_message>
Gargantua y Snitch texturas
</commit_message>
<xml_diff>
--- a/ProyectoFinal/TexturasSinEditarDescargadas/Links Modelos.docx
+++ b/ProyectoFinal/TexturasSinEditarDescargadas/Links Modelos.docx
@@ -12,6 +12,7 @@
           <w:lang w:val="en-US"/>
         </w:rPr>
       </w:pPr>
+      <w:proofErr w:type="spellStart"/>
       <w:r>
         <w:rPr>
           <w:b/>
@@ -20,8 +21,19 @@
           <w:szCs w:val="36"/>
           <w:lang w:val="en-US"/>
         </w:rPr>
-        <w:t>Modelo:</w:t>
+        <w:t>Modelo</w:t>
       </w:r>
+      <w:proofErr w:type="spellEnd"/>
+      <w:r>
+        <w:rPr>
+          <w:b/>
+          <w:bCs/>
+          <w:sz w:val="36"/>
+          <w:szCs w:val="36"/>
+          <w:lang w:val="en-US"/>
+        </w:rPr>
+        <w:t>:</w:t>
+      </w:r>
     </w:p>
     <w:p>
       <w:pPr>
@@ -33,6 +45,7 @@
           <w:lang w:val="en-US"/>
         </w:rPr>
       </w:pPr>
+      <w:proofErr w:type="spellStart"/>
       <w:r>
         <w:rPr>
           <w:b/>
@@ -43,6 +56,7 @@
         </w:rPr>
         <w:t>Shukaku</w:t>
       </w:r>
+      <w:proofErr w:type="spellEnd"/>
     </w:p>
     <w:p>
       <w:pPr>
@@ -51,12 +65,37 @@
         </w:rPr>
       </w:pPr>
       <w:hyperlink r:id="rId4" w:anchor="download" w:history="1">
+        <w:proofErr w:type="spellStart"/>
         <w:r>
           <w:rPr>
             <w:rStyle w:val="Hipervnculo"/>
             <w:lang w:val="en-US"/>
           </w:rPr>
-          <w:t>Shukaku Naruto - Download Free 3D model by ursulucigas (@ursulucigas) [7e3b464] (sketchfab.com)</w:t>
+          <w:t>Shukaku</w:t>
+        </w:r>
+        <w:proofErr w:type="spellEnd"/>
+        <w:r>
+          <w:rPr>
+            <w:rStyle w:val="Hipervnculo"/>
+            <w:lang w:val="en-US"/>
+          </w:rPr>
+          <w:t xml:space="preserve"> Naruto - Download Free 3D model by </w:t>
+        </w:r>
+        <w:proofErr w:type="spellStart"/>
+        <w:r>
+          <w:rPr>
+            <w:rStyle w:val="Hipervnculo"/>
+            <w:lang w:val="en-US"/>
+          </w:rPr>
+          <w:t>ursulucigas</w:t>
+        </w:r>
+        <w:proofErr w:type="spellEnd"/>
+        <w:r>
+          <w:rPr>
+            <w:rStyle w:val="Hipervnculo"/>
+            <w:lang w:val="en-US"/>
+          </w:rPr>
+          <w:t xml:space="preserve"> (@ursulucigas) [7e3b464] (sketchfab.com)</w:t>
         </w:r>
       </w:hyperlink>
     </w:p>
@@ -126,6 +165,7 @@
           <w:lang w:val="en-US"/>
         </w:rPr>
       </w:pPr>
+      <w:proofErr w:type="spellStart"/>
       <w:r>
         <w:rPr>
           <w:b/>
@@ -136,15 +176,18 @@
         </w:rPr>
         <w:t>Restaurante</w:t>
       </w:r>
+      <w:proofErr w:type="spellEnd"/>
     </w:p>
     <w:p>
       <w:hyperlink r:id="rId6" w:history="1">
+        <w:proofErr w:type="spellStart"/>
         <w:r>
           <w:rPr>
             <w:rStyle w:val="Hipervnculo"/>
           </w:rPr>
           <w:t>Sketchfab</w:t>
         </w:r>
+        <w:proofErr w:type="spellEnd"/>
       </w:hyperlink>
     </w:p>
     <w:p>
@@ -161,6 +204,7 @@
         <w:rPr>
           <w:b/>
           <w:bCs/>
+          <w:noProof/>
           <w:sz w:val="24"/>
           <w:szCs w:val="24"/>
           <w:lang w:val="en-US"/>
@@ -224,13 +268,34 @@
       </w:r>
     </w:p>
     <w:p>
+      <w:pPr>
+        <w:rPr>
+          <w:lang w:val="en-US"/>
+        </w:rPr>
+      </w:pPr>
       <w:hyperlink r:id="rId8" w:history="1">
         <w:r>
           <w:rPr>
             <w:rStyle w:val="Hipervnculo"/>
             <w:lang w:val="en-US"/>
           </w:rPr>
-          <w:t>Bandaged Naruto - Download Free 3D model by loriscangini (@loriscangini) [3d30070] (sketchfab.com)</w:t>
+          <w:t xml:space="preserve">Bandaged Naruto - Download Free 3D model by </w:t>
+        </w:r>
+        <w:proofErr w:type="spellStart"/>
+        <w:r>
+          <w:rPr>
+            <w:rStyle w:val="Hipervnculo"/>
+            <w:lang w:val="en-US"/>
+          </w:rPr>
+          <w:t>loriscangini</w:t>
+        </w:r>
+        <w:proofErr w:type="spellEnd"/>
+        <w:r>
+          <w:rPr>
+            <w:rStyle w:val="Hipervnculo"/>
+            <w:lang w:val="en-US"/>
+          </w:rPr>
+          <w:t xml:space="preserve"> (@loriscangini) [3d30070] (sketchfab.com)</w:t>
         </w:r>
       </w:hyperlink>
     </w:p>
@@ -248,6 +313,7 @@
         <w:rPr>
           <w:b/>
           <w:bCs/>
+          <w:noProof/>
           <w:sz w:val="24"/>
           <w:szCs w:val="24"/>
           <w:lang w:val="en-US"/>
@@ -288,6 +354,117 @@
           </wp:inline>
         </w:drawing>
       </w:r>
+    </w:p>
+    <w:p>
+      <w:pPr>
+        <w:rPr>
+          <w:b/>
+          <w:bCs/>
+          <w:sz w:val="24"/>
+          <w:szCs w:val="24"/>
+          <w:lang w:val="en-US"/>
+        </w:rPr>
+      </w:pPr>
+      <w:proofErr w:type="spellStart"/>
+      <w:r>
+        <w:rPr>
+          <w:b/>
+          <w:bCs/>
+          <w:sz w:val="24"/>
+          <w:szCs w:val="24"/>
+          <w:lang w:val="en-US"/>
+        </w:rPr>
+        <w:lastRenderedPageBreak/>
+        <w:t>Trebol</w:t>
+      </w:r>
+      <w:proofErr w:type="spellEnd"/>
+      <w:r>
+        <w:rPr>
+          <w:b/>
+          <w:bCs/>
+          <w:sz w:val="24"/>
+          <w:szCs w:val="24"/>
+          <w:lang w:val="en-US"/>
+        </w:rPr>
+        <w:t xml:space="preserve"> de 4 hojas</w:t>
+      </w:r>
+    </w:p>
+    <w:p>
+      <w:hyperlink r:id="rId10" w:history="1">
+        <w:r>
+          <w:rPr>
+            <w:rStyle w:val="Hipervnculo"/>
+            <w:lang w:val="en-US"/>
+          </w:rPr>
+          <w:t>4 Leaf Clover - Download Free 3D model by uncle808us (@uncle808us) [0efddc6] (sketchfab.com)</w:t>
+        </w:r>
+      </w:hyperlink>
+    </w:p>
+    <w:p>
+      <w:pPr>
+        <w:rPr>
+          <w:b/>
+          <w:bCs/>
+          <w:sz w:val="24"/>
+          <w:szCs w:val="24"/>
+          <w:lang w:val="en-US"/>
+        </w:rPr>
+      </w:pPr>
+      <w:r>
+        <w:rPr>
+          <w:b/>
+          <w:bCs/>
+          <w:sz w:val="24"/>
+          <w:szCs w:val="24"/>
+          <w:lang w:val="en-US"/>
+        </w:rPr>
+        <w:drawing>
+          <wp:inline distT="0" distB="0" distL="0" distR="0" wp14:anchorId="17D7D07B" wp14:editId="63A32B43">
+            <wp:extent cx="2417044" cy="1739900"/>
+            <wp:effectExtent l="0" t="0" r="2540" b="0"/>
+            <wp:docPr id="923317925" name="Imagen 1"/>
+            <wp:cNvGraphicFramePr>
+              <a:graphicFrameLocks xmlns:a="http://schemas.openxmlformats.org/drawingml/2006/main" noChangeAspect="1"/>
+            </wp:cNvGraphicFramePr>
+            <a:graphic xmlns:a="http://schemas.openxmlformats.org/drawingml/2006/main">
+              <a:graphicData uri="http://schemas.openxmlformats.org/drawingml/2006/picture">
+                <pic:pic xmlns:pic="http://schemas.openxmlformats.org/drawingml/2006/picture">
+                  <pic:nvPicPr>
+                    <pic:cNvPr id="923317925" name=""/>
+                    <pic:cNvPicPr/>
+                  </pic:nvPicPr>
+                  <pic:blipFill>
+                    <a:blip r:embed="rId11"/>
+                    <a:stretch>
+                      <a:fillRect/>
+                    </a:stretch>
+                  </pic:blipFill>
+                  <pic:spPr>
+                    <a:xfrm>
+                      <a:off x="0" y="0"/>
+                      <a:ext cx="2422152" cy="1743577"/>
+                    </a:xfrm>
+                    <a:prstGeom prst="rect">
+                      <a:avLst/>
+                    </a:prstGeom>
+                  </pic:spPr>
+                </pic:pic>
+              </a:graphicData>
+            </a:graphic>
+          </wp:inline>
+        </w:drawing>
+      </w:r>
+    </w:p>
+    <w:p>
+      <w:pPr>
+        <w:rPr>
+          <w:b/>
+          <w:bCs/>
+          <w:sz w:val="24"/>
+          <w:szCs w:val="24"/>
+          <w:lang w:val="en-US"/>
+        </w:rPr>
+      </w:pPr>
     </w:p>
     <w:sectPr>
       <w:pgSz w:w="12240" w:h="15840"/>

</xml_diff>

<commit_message>
Animación de Snitch dorada
</commit_message>
<xml_diff>
--- a/ProyectoFinal/TexturasSinEditarDescargadas/Links Modelos.docx
+++ b/ProyectoFinal/TexturasSinEditarDescargadas/Links Modelos.docx
@@ -390,6 +390,11 @@
       </w:r>
     </w:p>
     <w:p>
+      <w:pPr>
+        <w:rPr>
+          <w:lang w:val="en-US"/>
+        </w:rPr>
+      </w:pPr>
       <w:hyperlink r:id="rId10" w:history="1">
         <w:r>
           <w:rPr>
@@ -414,6 +419,7 @@
         <w:rPr>
           <w:b/>
           <w:bCs/>
+          <w:noProof/>
           <w:sz w:val="24"/>
           <w:szCs w:val="24"/>
           <w:lang w:val="en-US"/>
@@ -453,6 +459,126 @@
             </a:graphic>
           </wp:inline>
         </w:drawing>
+      </w:r>
+    </w:p>
+    <w:p>
+      <w:pPr>
+        <w:rPr>
+          <w:b/>
+          <w:bCs/>
+          <w:sz w:val="24"/>
+          <w:szCs w:val="24"/>
+          <w:lang w:val="en-US"/>
+        </w:rPr>
+      </w:pPr>
+      <w:proofErr w:type="spellStart"/>
+      <w:r>
+        <w:rPr>
+          <w:b/>
+          <w:bCs/>
+          <w:sz w:val="24"/>
+          <w:szCs w:val="24"/>
+          <w:lang w:val="en-US"/>
+        </w:rPr>
+        <w:t>Snithc</w:t>
+      </w:r>
+      <w:proofErr w:type="spellEnd"/>
+      <w:r>
+        <w:rPr>
+          <w:b/>
+          <w:bCs/>
+          <w:sz w:val="24"/>
+          <w:szCs w:val="24"/>
+          <w:lang w:val="en-US"/>
+        </w:rPr>
+        <w:t xml:space="preserve"> Dorada</w:t>
+      </w:r>
+    </w:p>
+    <w:p>
+      <w:hyperlink r:id="rId12" w:history="1">
+        <w:r>
+          <w:rPr>
+            <w:rStyle w:val="Hipervnculo"/>
+            <w:lang w:val="en-US"/>
+          </w:rPr>
+          <w:t>Harry Potter Golden Snitch - Download Free 3D model by 1neEye PRODUCTIONS (@1neeyeproductions) [cf4220e] (sketchfab.com)</w:t>
+        </w:r>
+      </w:hyperlink>
+    </w:p>
+    <w:p>
+      <w:pPr>
+        <w:rPr>
+          <w:b/>
+          <w:bCs/>
+          <w:sz w:val="24"/>
+          <w:szCs w:val="24"/>
+          <w:lang w:val="en-US"/>
+        </w:rPr>
+      </w:pPr>
+      <w:r>
+        <w:rPr>
+          <w:b/>
+          <w:bCs/>
+          <w:sz w:val="24"/>
+          <w:szCs w:val="24"/>
+          <w:lang w:val="en-US"/>
+        </w:rPr>
+        <w:drawing>
+          <wp:inline distT="0" distB="0" distL="0" distR="0" wp14:anchorId="70D5334A" wp14:editId="511D8FDB">
+            <wp:extent cx="2571966" cy="1308100"/>
+            <wp:effectExtent l="0" t="0" r="0" b="6350"/>
+            <wp:docPr id="208987153" name="Imagen 1"/>
+            <wp:cNvGraphicFramePr>
+              <a:graphicFrameLocks xmlns:a="http://schemas.openxmlformats.org/drawingml/2006/main" noChangeAspect="1"/>
+            </wp:cNvGraphicFramePr>
+            <a:graphic xmlns:a="http://schemas.openxmlformats.org/drawingml/2006/main">
+              <a:graphicData uri="http://schemas.openxmlformats.org/drawingml/2006/picture">
+                <pic:pic xmlns:pic="http://schemas.openxmlformats.org/drawingml/2006/picture">
+                  <pic:nvPicPr>
+                    <pic:cNvPr id="208987153" name=""/>
+                    <pic:cNvPicPr/>
+                  </pic:nvPicPr>
+                  <pic:blipFill>
+                    <a:blip r:embed="rId13"/>
+                    <a:stretch>
+                      <a:fillRect/>
+                    </a:stretch>
+                  </pic:blipFill>
+                  <pic:spPr>
+                    <a:xfrm>
+                      <a:off x="0" y="0"/>
+                      <a:ext cx="2576884" cy="1310602"/>
+                    </a:xfrm>
+                    <a:prstGeom prst="rect">
+                      <a:avLst/>
+                    </a:prstGeom>
+                  </pic:spPr>
+                </pic:pic>
+              </a:graphicData>
+            </a:graphic>
+          </wp:inline>
+        </w:drawing>
+      </w:r>
+    </w:p>
+    <w:p>
+      <w:pPr>
+        <w:rPr>
+          <w:b/>
+          <w:bCs/>
+          <w:sz w:val="24"/>
+          <w:szCs w:val="24"/>
+          <w:lang w:val="en-US"/>
+        </w:rPr>
+      </w:pPr>
+      <w:r>
+        <w:rPr>
+          <w:b/>
+          <w:bCs/>
+          <w:sz w:val="24"/>
+          <w:szCs w:val="24"/>
+          <w:lang w:val="en-US"/>
+        </w:rPr>
+        <w:t>Gargantua</w:t>
       </w:r>
     </w:p>
     <w:p>

</xml_diff>